<commit_message>
Revisão de artefatos 1-6
</commit_message>
<xml_diff>
--- a/02. Integrantes do Projeto.docx
+++ b/02. Integrantes do Projeto.docx
@@ -374,8 +374,17 @@
                 <w:sz w:val="20"/>
                 <w:szCs w:val="20"/>
               </w:rPr>
-              <w:t>Danilo Lopes do Nascimento</w:t>
-            </w:r>
+              <w:t xml:space="preserve">Bruno Tomaz Santos </w:t>
+            </w:r>
+            <w:proofErr w:type="spellStart"/>
+            <w:r>
+              <w:rPr>
+                <w:sz w:val="20"/>
+                <w:szCs w:val="20"/>
+              </w:rPr>
+              <w:t>Buzzo</w:t>
+            </w:r>
+            <w:proofErr w:type="spellEnd"/>
           </w:p>
         </w:tc>
         <w:tc>
@@ -408,7 +417,7 @@
                 <w:sz w:val="20"/>
                 <w:szCs w:val="20"/>
               </w:rPr>
-              <w:t>1700255</w:t>
+              <w:t>1700548</w:t>
             </w:r>
           </w:p>
         </w:tc>
@@ -442,7 +451,7 @@
                 <w:sz w:val="20"/>
                 <w:szCs w:val="20"/>
               </w:rPr>
-              <w:t>danilo_lopes100@live.com</w:t>
+              <w:t>bruno.tomas@live.com</w:t>
             </w:r>
           </w:p>
         </w:tc>
@@ -476,7 +485,14 @@
                 <w:sz w:val="20"/>
                 <w:szCs w:val="20"/>
               </w:rPr>
-              <w:t>(11) 951624098</w:t>
+              <w:t>(11)</w:t>
+            </w:r>
+            <w:r>
+              <w:rPr>
+                <w:sz w:val="20"/>
+                <w:szCs w:val="20"/>
+              </w:rPr>
+              <w:t xml:space="preserve"> 953836628</w:t>
             </w:r>
           </w:p>
         </w:tc>
@@ -515,14 +531,7 @@
                 <w:sz w:val="20"/>
                 <w:szCs w:val="20"/>
               </w:rPr>
-              <w:t xml:space="preserve"> </w:t>
-            </w:r>
-            <w:r>
-              <w:rPr>
-                <w:sz w:val="20"/>
-                <w:szCs w:val="20"/>
-              </w:rPr>
-              <w:t>Isaque Felizardo</w:t>
+              <w:t>Danilo Lopes do Nascimento</w:t>
             </w:r>
           </w:p>
         </w:tc>
@@ -556,7 +565,7 @@
                 <w:sz w:val="20"/>
                 <w:szCs w:val="20"/>
               </w:rPr>
-              <w:t>1700525</w:t>
+              <w:t>1700255</w:t>
             </w:r>
           </w:p>
         </w:tc>
@@ -590,7 +599,7 @@
                 <w:sz w:val="20"/>
                 <w:szCs w:val="20"/>
               </w:rPr>
-              <w:t>isaque015@outlook.com.br</w:t>
+              <w:t>danilo_lopes100@live.com</w:t>
             </w:r>
           </w:p>
         </w:tc>
@@ -624,7 +633,7 @@
                 <w:sz w:val="20"/>
                 <w:szCs w:val="20"/>
               </w:rPr>
-              <w:t>(11) 968746245</w:t>
+              <w:t>(11) 951624098</w:t>
             </w:r>
           </w:p>
         </w:tc>
@@ -804,23 +813,7 @@
                 <w:sz w:val="20"/>
                 <w:szCs w:val="20"/>
               </w:rPr>
-              <w:t xml:space="preserve">Lucas </w:t>
-            </w:r>
-            <w:proofErr w:type="spellStart"/>
-            <w:r>
-              <w:rPr>
-                <w:sz w:val="20"/>
-                <w:szCs w:val="20"/>
-              </w:rPr>
-              <w:t>Araujo</w:t>
-            </w:r>
-            <w:proofErr w:type="spellEnd"/>
-            <w:r>
-              <w:rPr>
-                <w:sz w:val="20"/>
-                <w:szCs w:val="20"/>
-              </w:rPr>
-              <w:t xml:space="preserve"> de Oliveira</w:t>
+              <w:t>Lucas Araujo de Oliveira</w:t>
             </w:r>
           </w:p>
         </w:tc>
@@ -1029,7 +1022,156 @@
                 <w:sz w:val="20"/>
                 <w:szCs w:val="20"/>
               </w:rPr>
-              <w:t>matheus191999@hotmail</w:t>
+              <w:t>matheus191999@hotmail.com</w:t>
+            </w:r>
+          </w:p>
+        </w:tc>
+        <w:tc>
+          <w:tcPr>
+            <w:tcW w:w="1984" w:type="dxa"/>
+            <w:tcBorders>
+              <w:top w:val="single" w:sz="8" w:space="0" w:color="FF9900"/>
+              <w:left w:val="single" w:sz="8" w:space="0" w:color="FF9900"/>
+              <w:bottom w:val="single" w:sz="8" w:space="0" w:color="FF9900"/>
+              <w:right w:val="single" w:sz="8" w:space="0" w:color="FF9900"/>
+            </w:tcBorders>
+            <w:tcMar>
+              <w:top w:w="100" w:type="dxa"/>
+              <w:left w:w="100" w:type="dxa"/>
+              <w:bottom w:w="100" w:type="dxa"/>
+              <w:right w:w="100" w:type="dxa"/>
+            </w:tcMar>
+          </w:tcPr>
+          <w:p>
+            <w:pPr>
+              <w:widowControl w:val="0"/>
+              <w:spacing w:line="240" w:lineRule="auto"/>
+              <w:rPr>
+                <w:sz w:val="20"/>
+                <w:szCs w:val="20"/>
+              </w:rPr>
+            </w:pPr>
+            <w:r>
+              <w:rPr>
+                <w:sz w:val="20"/>
+                <w:szCs w:val="20"/>
+              </w:rPr>
+              <w:t xml:space="preserve">(11) </w:t>
+            </w:r>
+            <w:r>
+              <w:rPr>
+                <w:sz w:val="20"/>
+                <w:szCs w:val="20"/>
+              </w:rPr>
+              <w:t>961419013</w:t>
+            </w:r>
+          </w:p>
+        </w:tc>
+      </w:tr>
+      <w:tr>
+        <w:trPr>
+          <w:trHeight w:val="267"/>
+        </w:trPr>
+        <w:tc>
+          <w:tcPr>
+            <w:tcW w:w="3119" w:type="dxa"/>
+            <w:tcBorders>
+              <w:top w:val="single" w:sz="8" w:space="0" w:color="FF9900"/>
+              <w:left w:val="single" w:sz="8" w:space="0" w:color="FF9900"/>
+              <w:bottom w:val="single" w:sz="8" w:space="0" w:color="FF9900"/>
+              <w:right w:val="single" w:sz="8" w:space="0" w:color="FF9900"/>
+            </w:tcBorders>
+            <w:tcMar>
+              <w:top w:w="100" w:type="dxa"/>
+              <w:left w:w="100" w:type="dxa"/>
+              <w:bottom w:w="100" w:type="dxa"/>
+              <w:right w:w="100" w:type="dxa"/>
+            </w:tcMar>
+          </w:tcPr>
+          <w:p>
+            <w:pPr>
+              <w:widowControl w:val="0"/>
+              <w:spacing w:line="240" w:lineRule="auto"/>
+              <w:rPr>
+                <w:sz w:val="20"/>
+                <w:szCs w:val="20"/>
+              </w:rPr>
+            </w:pPr>
+            <w:r>
+              <w:rPr>
+                <w:color w:val="24292E"/>
+                <w:sz w:val="20"/>
+                <w:shd w:val="clear" w:color="auto" w:fill="FFFFFF"/>
+              </w:rPr>
+              <w:t>Nayara de Paula Muniz</w:t>
+            </w:r>
+          </w:p>
+        </w:tc>
+        <w:tc>
+          <w:tcPr>
+            <w:tcW w:w="1559" w:type="dxa"/>
+            <w:tcBorders>
+              <w:top w:val="single" w:sz="8" w:space="0" w:color="FF9900"/>
+              <w:left w:val="single" w:sz="8" w:space="0" w:color="FF9900"/>
+              <w:bottom w:val="single" w:sz="8" w:space="0" w:color="FF9900"/>
+              <w:right w:val="single" w:sz="8" w:space="0" w:color="FF9900"/>
+            </w:tcBorders>
+            <w:tcMar>
+              <w:top w:w="100" w:type="dxa"/>
+              <w:left w:w="100" w:type="dxa"/>
+              <w:bottom w:w="100" w:type="dxa"/>
+              <w:right w:w="100" w:type="dxa"/>
+            </w:tcMar>
+          </w:tcPr>
+          <w:p>
+            <w:pPr>
+              <w:widowControl w:val="0"/>
+              <w:spacing w:line="240" w:lineRule="auto"/>
+              <w:rPr>
+                <w:sz w:val="20"/>
+                <w:szCs w:val="20"/>
+              </w:rPr>
+            </w:pPr>
+            <w:r>
+              <w:rPr>
+                <w:sz w:val="20"/>
+                <w:szCs w:val="20"/>
+              </w:rPr>
+              <w:t>1700239</w:t>
+            </w:r>
+          </w:p>
+        </w:tc>
+        <w:tc>
+          <w:tcPr>
+            <w:tcW w:w="3686" w:type="dxa"/>
+            <w:tcBorders>
+              <w:top w:val="single" w:sz="8" w:space="0" w:color="FF9900"/>
+              <w:left w:val="single" w:sz="8" w:space="0" w:color="FF9900"/>
+              <w:bottom w:val="single" w:sz="8" w:space="0" w:color="FF9900"/>
+              <w:right w:val="single" w:sz="8" w:space="0" w:color="FF9900"/>
+            </w:tcBorders>
+            <w:tcMar>
+              <w:top w:w="100" w:type="dxa"/>
+              <w:left w:w="100" w:type="dxa"/>
+              <w:bottom w:w="100" w:type="dxa"/>
+              <w:right w:w="100" w:type="dxa"/>
+            </w:tcMar>
+          </w:tcPr>
+          <w:p>
+            <w:pPr>
+              <w:widowControl w:val="0"/>
+              <w:spacing w:line="240" w:lineRule="auto"/>
+              <w:rPr>
+                <w:sz w:val="20"/>
+                <w:szCs w:val="20"/>
+              </w:rPr>
+            </w:pPr>
+            <w:r>
+              <w:rPr>
+                <w:sz w:val="20"/>
+                <w:szCs w:val="20"/>
+              </w:rPr>
+              <w:t>n</w:t>
             </w:r>
             <w:bookmarkStart w:id="1" w:name="_GoBack"/>
             <w:bookmarkEnd w:id="1"/>
@@ -1038,7 +1180,7 @@
                 <w:sz w:val="20"/>
                 <w:szCs w:val="20"/>
               </w:rPr>
-              <w:t>.com</w:t>
+              <w:t>ayara.muniz27@gmail.com</w:t>
             </w:r>
           </w:p>
         </w:tc>
@@ -1072,14 +1214,7 @@
                 <w:sz w:val="20"/>
                 <w:szCs w:val="20"/>
               </w:rPr>
-              <w:t xml:space="preserve">(11) </w:t>
-            </w:r>
-            <w:r>
-              <w:rPr>
-                <w:sz w:val="20"/>
-                <w:szCs w:val="20"/>
-              </w:rPr>
-              <w:t>961419013</w:t>
+              <w:t>(11) 985951772</w:t>
             </w:r>
           </w:p>
         </w:tc>
@@ -1279,9 +1414,9 @@
         <w:tblLook w:val="0600" w:firstRow="0" w:lastRow="0" w:firstColumn="0" w:lastColumn="0" w:noHBand="1" w:noVBand="1"/>
       </w:tblPr>
       <w:tblGrid>
-        <w:gridCol w:w="3119"/>
+        <w:gridCol w:w="3828"/>
         <w:gridCol w:w="1559"/>
-        <w:gridCol w:w="3686"/>
+        <w:gridCol w:w="2977"/>
         <w:gridCol w:w="1984"/>
       </w:tblGrid>
       <w:tr>
@@ -1290,7 +1425,7 @@
         </w:trPr>
         <w:tc>
           <w:tcPr>
-            <w:tcW w:w="3119" w:type="dxa"/>
+            <w:tcW w:w="3828" w:type="dxa"/>
             <w:tcBorders>
               <w:top w:val="single" w:sz="8" w:space="0" w:color="FF9900"/>
               <w:left w:val="single" w:sz="8" w:space="0" w:color="FF9900"/>
@@ -1358,7 +1493,7 @@
         </w:tc>
         <w:tc>
           <w:tcPr>
-            <w:tcW w:w="3686" w:type="dxa"/>
+            <w:tcW w:w="2977" w:type="dxa"/>
             <w:tcBorders>
               <w:top w:val="single" w:sz="8" w:space="0" w:color="FF9900"/>
               <w:left w:val="single" w:sz="8" w:space="0" w:color="FF9900"/>
@@ -1431,7 +1566,7 @@
         </w:trPr>
         <w:tc>
           <w:tcPr>
-            <w:tcW w:w="3119" w:type="dxa"/>
+            <w:tcW w:w="3828" w:type="dxa"/>
             <w:tcBorders>
               <w:top w:val="single" w:sz="8" w:space="0" w:color="FF9900"/>
               <w:left w:val="single" w:sz="8" w:space="0" w:color="FF9900"/>
@@ -1495,7 +1630,7 @@
         </w:tc>
         <w:tc>
           <w:tcPr>
-            <w:tcW w:w="3686" w:type="dxa"/>
+            <w:tcW w:w="2977" w:type="dxa"/>
             <w:tcBorders>
               <w:top w:val="single" w:sz="8" w:space="0" w:color="FF9900"/>
               <w:left w:val="single" w:sz="8" w:space="0" w:color="FF9900"/>
@@ -1568,7 +1703,7 @@
         </w:trPr>
         <w:tc>
           <w:tcPr>
-            <w:tcW w:w="3119" w:type="dxa"/>
+            <w:tcW w:w="3828" w:type="dxa"/>
             <w:tcBorders>
               <w:top w:val="single" w:sz="8" w:space="0" w:color="FF9900"/>
               <w:left w:val="single" w:sz="8" w:space="0" w:color="FF9900"/>
@@ -1632,7 +1767,7 @@
         </w:tc>
         <w:tc>
           <w:tcPr>
-            <w:tcW w:w="3686" w:type="dxa"/>
+            <w:tcW w:w="2977" w:type="dxa"/>
             <w:tcBorders>
               <w:top w:val="single" w:sz="8" w:space="0" w:color="FF9900"/>
               <w:left w:val="single" w:sz="8" w:space="0" w:color="FF9900"/>
@@ -1705,7 +1840,7 @@
         </w:trPr>
         <w:tc>
           <w:tcPr>
-            <w:tcW w:w="3119" w:type="dxa"/>
+            <w:tcW w:w="3828" w:type="dxa"/>
             <w:tcBorders>
               <w:top w:val="single" w:sz="8" w:space="0" w:color="FF9900"/>
               <w:left w:val="single" w:sz="8" w:space="0" w:color="FF9900"/>
@@ -1771,37 +1906,41 @@
         </w:tc>
         <w:tc>
           <w:tcPr>
-            <w:tcW w:w="3686" w:type="dxa"/>
-            <w:tcBorders>
-              <w:top w:val="single" w:sz="8" w:space="0" w:color="FF9900"/>
-              <w:left w:val="single" w:sz="8" w:space="0" w:color="FF9900"/>
-              <w:bottom w:val="single" w:sz="8" w:space="0" w:color="FF9900"/>
-              <w:right w:val="single" w:sz="8" w:space="0" w:color="FF9900"/>
-            </w:tcBorders>
-            <w:tcMar>
-              <w:top w:w="100" w:type="dxa"/>
-              <w:left w:w="100" w:type="dxa"/>
-              <w:bottom w:w="100" w:type="dxa"/>
-              <w:right w:w="100" w:type="dxa"/>
-            </w:tcMar>
-          </w:tcPr>
-          <w:p>
-            <w:pPr>
-              <w:widowControl w:val="0"/>
-              <w:spacing w:line="240" w:lineRule="auto"/>
-              <w:jc w:val="center"/>
-              <w:rPr>
-                <w:sz w:val="20"/>
-                <w:szCs w:val="20"/>
-              </w:rPr>
-            </w:pPr>
-            <w:r>
-              <w:rPr>
-                <w:sz w:val="20"/>
-                <w:szCs w:val="20"/>
-              </w:rPr>
-              <w:t>-</w:t>
-            </w:r>
+            <w:tcW w:w="2977" w:type="dxa"/>
+            <w:tcBorders>
+              <w:top w:val="single" w:sz="8" w:space="0" w:color="FF9900"/>
+              <w:left w:val="single" w:sz="8" w:space="0" w:color="FF9900"/>
+              <w:bottom w:val="single" w:sz="8" w:space="0" w:color="FF9900"/>
+              <w:right w:val="single" w:sz="8" w:space="0" w:color="FF9900"/>
+            </w:tcBorders>
+            <w:tcMar>
+              <w:top w:w="100" w:type="dxa"/>
+              <w:left w:w="100" w:type="dxa"/>
+              <w:bottom w:w="100" w:type="dxa"/>
+              <w:right w:w="100" w:type="dxa"/>
+            </w:tcMar>
+          </w:tcPr>
+          <w:p>
+            <w:pPr>
+              <w:widowControl w:val="0"/>
+              <w:spacing w:line="240" w:lineRule="auto"/>
+              <w:rPr>
+                <w:sz w:val="20"/>
+                <w:szCs w:val="20"/>
+              </w:rPr>
+            </w:pPr>
+            <w:hyperlink r:id="rId4" w:history="1">
+              <w:r>
+                <w:rPr>
+                  <w:rStyle w:val="Hyperlink"/>
+                  <w:color w:val="auto"/>
+                  <w:sz w:val="20"/>
+                  <w:szCs w:val="20"/>
+                  <w:u w:val="none"/>
+                </w:rPr>
+                <w:t>sandrabcj@hotmail.com</w:t>
+              </w:r>
+            </w:hyperlink>
           </w:p>
         </w:tc>
         <w:tc>
@@ -1824,18 +1963,17 @@
             <w:pPr>
               <w:widowControl w:val="0"/>
               <w:spacing w:line="240" w:lineRule="auto"/>
-              <w:jc w:val="center"/>
-              <w:rPr>
-                <w:sz w:val="20"/>
-                <w:szCs w:val="20"/>
-              </w:rPr>
-            </w:pPr>
-            <w:r>
-              <w:rPr>
-                <w:sz w:val="20"/>
-                <w:szCs w:val="20"/>
-              </w:rPr>
-              <w:t>-</w:t>
+              <w:rPr>
+                <w:sz w:val="20"/>
+                <w:szCs w:val="20"/>
+              </w:rPr>
+            </w:pPr>
+            <w:r>
+              <w:rPr>
+                <w:sz w:val="20"/>
+                <w:szCs w:val="20"/>
+              </w:rPr>
+              <w:t>(11) 98754-6262</w:t>
             </w:r>
           </w:p>
         </w:tc>
@@ -1846,35 +1984,33 @@
         </w:trPr>
         <w:tc>
           <w:tcPr>
-            <w:tcW w:w="3119" w:type="dxa"/>
-            <w:tcBorders>
-              <w:top w:val="single" w:sz="8" w:space="0" w:color="FF9900"/>
-              <w:left w:val="single" w:sz="8" w:space="0" w:color="FF9900"/>
-              <w:bottom w:val="single" w:sz="8" w:space="0" w:color="FF9900"/>
-              <w:right w:val="single" w:sz="8" w:space="0" w:color="FF9900"/>
-            </w:tcBorders>
-            <w:tcMar>
-              <w:top w:w="100" w:type="dxa"/>
-              <w:left w:w="100" w:type="dxa"/>
-              <w:bottom w:w="100" w:type="dxa"/>
-              <w:right w:w="100" w:type="dxa"/>
-            </w:tcMar>
-          </w:tcPr>
-          <w:p>
-            <w:pPr>
-              <w:widowControl w:val="0"/>
-              <w:spacing w:line="240" w:lineRule="auto"/>
-              <w:rPr>
-                <w:sz w:val="20"/>
-                <w:szCs w:val="20"/>
-              </w:rPr>
-            </w:pPr>
-            <w:r>
-              <w:rPr>
-                <w:rFonts w:eastAsia="Calibri"/>
-                <w:color w:val="auto"/>
-              </w:rPr>
-              <w:t>Silvio Gomes de Souza</w:t>
+            <w:tcW w:w="3828" w:type="dxa"/>
+            <w:tcBorders>
+              <w:top w:val="single" w:sz="8" w:space="0" w:color="FF9900"/>
+              <w:left w:val="single" w:sz="8" w:space="0" w:color="FF9900"/>
+              <w:bottom w:val="single" w:sz="8" w:space="0" w:color="FF9900"/>
+              <w:right w:val="single" w:sz="8" w:space="0" w:color="FF9900"/>
+            </w:tcBorders>
+            <w:tcMar>
+              <w:top w:w="100" w:type="dxa"/>
+              <w:left w:w="100" w:type="dxa"/>
+              <w:bottom w:w="100" w:type="dxa"/>
+              <w:right w:w="100" w:type="dxa"/>
+            </w:tcMar>
+          </w:tcPr>
+          <w:p>
+            <w:pPr>
+              <w:widowControl w:val="0"/>
+              <w:spacing w:line="240" w:lineRule="auto"/>
+              <w:rPr>
+                <w:szCs w:val="20"/>
+              </w:rPr>
+            </w:pPr>
+            <w:r>
+              <w:rPr>
+                <w:szCs w:val="20"/>
+              </w:rPr>
+              <w:t>Vanessa Soares P de Souza</w:t>
             </w:r>
           </w:p>
         </w:tc>
@@ -1900,20 +2036,19 @@
               <w:spacing w:line="240" w:lineRule="auto"/>
               <w:rPr>
                 <w:sz w:val="20"/>
-                <w:szCs w:val="20"/>
-              </w:rPr>
-            </w:pPr>
-            <w:r>
-              <w:rPr>
-                <w:sz w:val="20"/>
-              </w:rPr>
-              <w:t>Banhista</w:t>
-            </w:r>
-          </w:p>
-        </w:tc>
-        <w:tc>
-          <w:tcPr>
-            <w:tcW w:w="3686" w:type="dxa"/>
+              </w:rPr>
+            </w:pPr>
+            <w:r>
+              <w:rPr>
+                <w:sz w:val="20"/>
+              </w:rPr>
+              <w:t>Motorista</w:t>
+            </w:r>
+          </w:p>
+        </w:tc>
+        <w:tc>
+          <w:tcPr>
+            <w:tcW w:w="2977" w:type="dxa"/>
             <w:tcBorders>
               <w:top w:val="single" w:sz="8" w:space="0" w:color="FF9900"/>
               <w:left w:val="single" w:sz="8" w:space="0" w:color="FF9900"/>
@@ -1942,7 +2077,7 @@
                 <w:sz w:val="20"/>
                 <w:szCs w:val="20"/>
               </w:rPr>
-              <w:t>-</w:t>
+              <w:t>N/A</w:t>
             </w:r>
           </w:p>
         </w:tc>
@@ -1966,18 +2101,17 @@
             <w:pPr>
               <w:widowControl w:val="0"/>
               <w:spacing w:line="240" w:lineRule="auto"/>
-              <w:jc w:val="center"/>
-              <w:rPr>
-                <w:sz w:val="20"/>
-                <w:szCs w:val="20"/>
-              </w:rPr>
-            </w:pPr>
-            <w:r>
-              <w:rPr>
-                <w:sz w:val="20"/>
-                <w:szCs w:val="20"/>
-              </w:rPr>
-              <w:t>-</w:t>
+              <w:rPr>
+                <w:sz w:val="20"/>
+                <w:szCs w:val="20"/>
+              </w:rPr>
+            </w:pPr>
+            <w:r>
+              <w:rPr>
+                <w:sz w:val="20"/>
+                <w:szCs w:val="20"/>
+              </w:rPr>
+              <w:t>(11) 95708- 0640</w:t>
             </w:r>
           </w:p>
         </w:tc>
@@ -1988,7 +2122,7 @@
         </w:trPr>
         <w:tc>
           <w:tcPr>
-            <w:tcW w:w="3119" w:type="dxa"/>
+            <w:tcW w:w="3828" w:type="dxa"/>
             <w:tcBorders>
               <w:top w:val="single" w:sz="8" w:space="0" w:color="FF9900"/>
               <w:left w:val="single" w:sz="8" w:space="0" w:color="FF9900"/>
@@ -2016,7 +2150,7 @@
                 <w:rFonts w:eastAsia="Calibri"/>
                 <w:color w:val="auto"/>
               </w:rPr>
-              <w:t>Flávio Silva de Oliveira</w:t>
+              <w:t>Silvio Gomes de Souza</w:t>
             </w:r>
           </w:p>
         </w:tc>
@@ -2049,43 +2183,47 @@
               <w:rPr>
                 <w:sz w:val="20"/>
               </w:rPr>
-              <w:t>Tosador</w:t>
-            </w:r>
-          </w:p>
-        </w:tc>
-        <w:tc>
-          <w:tcPr>
-            <w:tcW w:w="3686" w:type="dxa"/>
-            <w:tcBorders>
-              <w:top w:val="single" w:sz="8" w:space="0" w:color="FF9900"/>
-              <w:left w:val="single" w:sz="8" w:space="0" w:color="FF9900"/>
-              <w:bottom w:val="single" w:sz="8" w:space="0" w:color="FF9900"/>
-              <w:right w:val="single" w:sz="8" w:space="0" w:color="FF9900"/>
-            </w:tcBorders>
-            <w:tcMar>
-              <w:top w:w="100" w:type="dxa"/>
-              <w:left w:w="100" w:type="dxa"/>
-              <w:bottom w:w="100" w:type="dxa"/>
-              <w:right w:w="100" w:type="dxa"/>
-            </w:tcMar>
-          </w:tcPr>
-          <w:p>
-            <w:pPr>
-              <w:widowControl w:val="0"/>
-              <w:spacing w:line="240" w:lineRule="auto"/>
-              <w:jc w:val="center"/>
-              <w:rPr>
-                <w:sz w:val="20"/>
-                <w:szCs w:val="20"/>
-              </w:rPr>
-            </w:pPr>
-            <w:r>
-              <w:rPr>
-                <w:sz w:val="20"/>
-                <w:szCs w:val="20"/>
-              </w:rPr>
-              <w:t>-</w:t>
-            </w:r>
+              <w:t>Banhista</w:t>
+            </w:r>
+          </w:p>
+        </w:tc>
+        <w:tc>
+          <w:tcPr>
+            <w:tcW w:w="2977" w:type="dxa"/>
+            <w:tcBorders>
+              <w:top w:val="single" w:sz="8" w:space="0" w:color="FF9900"/>
+              <w:left w:val="single" w:sz="8" w:space="0" w:color="FF9900"/>
+              <w:bottom w:val="single" w:sz="8" w:space="0" w:color="FF9900"/>
+              <w:right w:val="single" w:sz="8" w:space="0" w:color="FF9900"/>
+            </w:tcBorders>
+            <w:tcMar>
+              <w:top w:w="100" w:type="dxa"/>
+              <w:left w:w="100" w:type="dxa"/>
+              <w:bottom w:w="100" w:type="dxa"/>
+              <w:right w:w="100" w:type="dxa"/>
+            </w:tcMar>
+          </w:tcPr>
+          <w:p>
+            <w:pPr>
+              <w:widowControl w:val="0"/>
+              <w:spacing w:line="240" w:lineRule="auto"/>
+              <w:rPr>
+                <w:sz w:val="20"/>
+                <w:szCs w:val="20"/>
+              </w:rPr>
+            </w:pPr>
+            <w:hyperlink r:id="rId5" w:history="1">
+              <w:r>
+                <w:rPr>
+                  <w:rStyle w:val="Hyperlink"/>
+                  <w:color w:val="auto"/>
+                  <w:sz w:val="20"/>
+                  <w:szCs w:val="20"/>
+                  <w:u w:val="none"/>
+                </w:rPr>
+                <w:t>silvio_hope2011@hotmail.com</w:t>
+              </w:r>
+            </w:hyperlink>
           </w:p>
         </w:tc>
         <w:tc>
@@ -2108,18 +2246,17 @@
             <w:pPr>
               <w:widowControl w:val="0"/>
               <w:spacing w:line="240" w:lineRule="auto"/>
-              <w:jc w:val="center"/>
-              <w:rPr>
-                <w:sz w:val="20"/>
-                <w:szCs w:val="20"/>
-              </w:rPr>
-            </w:pPr>
-            <w:r>
-              <w:rPr>
-                <w:sz w:val="20"/>
-                <w:szCs w:val="20"/>
-              </w:rPr>
-              <w:t>-</w:t>
+              <w:rPr>
+                <w:sz w:val="20"/>
+                <w:szCs w:val="20"/>
+              </w:rPr>
+            </w:pPr>
+            <w:r>
+              <w:rPr>
+                <w:sz w:val="20"/>
+                <w:szCs w:val="20"/>
+              </w:rPr>
+              <w:t>(11) 95708-0640</w:t>
             </w:r>
           </w:p>
         </w:tc>
@@ -2130,7 +2267,7 @@
         </w:trPr>
         <w:tc>
           <w:tcPr>
-            <w:tcW w:w="3119" w:type="dxa"/>
+            <w:tcW w:w="3828" w:type="dxa"/>
             <w:tcBorders>
               <w:top w:val="single" w:sz="8" w:space="0" w:color="FF9900"/>
               <w:left w:val="single" w:sz="8" w:space="0" w:color="FF9900"/>
@@ -2158,6 +2295,148 @@
                 <w:rFonts w:eastAsia="Calibri"/>
                 <w:color w:val="auto"/>
               </w:rPr>
+              <w:t>Flávio Silva de Oliveira</w:t>
+            </w:r>
+          </w:p>
+        </w:tc>
+        <w:tc>
+          <w:tcPr>
+            <w:tcW w:w="1559" w:type="dxa"/>
+            <w:tcBorders>
+              <w:top w:val="single" w:sz="8" w:space="0" w:color="FF9900"/>
+              <w:left w:val="single" w:sz="8" w:space="0" w:color="FF9900"/>
+              <w:bottom w:val="single" w:sz="8" w:space="0" w:color="FF9900"/>
+              <w:right w:val="single" w:sz="8" w:space="0" w:color="FF9900"/>
+            </w:tcBorders>
+            <w:tcMar>
+              <w:top w:w="100" w:type="dxa"/>
+              <w:left w:w="100" w:type="dxa"/>
+              <w:bottom w:w="100" w:type="dxa"/>
+              <w:right w:w="100" w:type="dxa"/>
+            </w:tcMar>
+          </w:tcPr>
+          <w:p>
+            <w:pPr>
+              <w:widowControl w:val="0"/>
+              <w:spacing w:line="240" w:lineRule="auto"/>
+              <w:rPr>
+                <w:sz w:val="20"/>
+                <w:szCs w:val="20"/>
+              </w:rPr>
+            </w:pPr>
+            <w:r>
+              <w:rPr>
+                <w:sz w:val="20"/>
+              </w:rPr>
+              <w:t>Tosador</w:t>
+            </w:r>
+          </w:p>
+        </w:tc>
+        <w:tc>
+          <w:tcPr>
+            <w:tcW w:w="2977" w:type="dxa"/>
+            <w:tcBorders>
+              <w:top w:val="single" w:sz="8" w:space="0" w:color="FF9900"/>
+              <w:left w:val="single" w:sz="8" w:space="0" w:color="FF9900"/>
+              <w:bottom w:val="single" w:sz="8" w:space="0" w:color="FF9900"/>
+              <w:right w:val="single" w:sz="8" w:space="0" w:color="FF9900"/>
+            </w:tcBorders>
+            <w:tcMar>
+              <w:top w:w="100" w:type="dxa"/>
+              <w:left w:w="100" w:type="dxa"/>
+              <w:bottom w:w="100" w:type="dxa"/>
+              <w:right w:w="100" w:type="dxa"/>
+            </w:tcMar>
+          </w:tcPr>
+          <w:p>
+            <w:pPr>
+              <w:widowControl w:val="0"/>
+              <w:spacing w:line="240" w:lineRule="auto"/>
+              <w:jc w:val="center"/>
+              <w:rPr>
+                <w:sz w:val="20"/>
+                <w:szCs w:val="20"/>
+              </w:rPr>
+            </w:pPr>
+            <w:r>
+              <w:rPr>
+                <w:sz w:val="20"/>
+                <w:szCs w:val="20"/>
+              </w:rPr>
+              <w:t>-</w:t>
+            </w:r>
+          </w:p>
+        </w:tc>
+        <w:tc>
+          <w:tcPr>
+            <w:tcW w:w="1984" w:type="dxa"/>
+            <w:tcBorders>
+              <w:top w:val="single" w:sz="8" w:space="0" w:color="FF9900"/>
+              <w:left w:val="single" w:sz="8" w:space="0" w:color="FF9900"/>
+              <w:bottom w:val="single" w:sz="8" w:space="0" w:color="FF9900"/>
+              <w:right w:val="single" w:sz="8" w:space="0" w:color="FF9900"/>
+            </w:tcBorders>
+            <w:tcMar>
+              <w:top w:w="100" w:type="dxa"/>
+              <w:left w:w="100" w:type="dxa"/>
+              <w:bottom w:w="100" w:type="dxa"/>
+              <w:right w:w="100" w:type="dxa"/>
+            </w:tcMar>
+          </w:tcPr>
+          <w:p>
+            <w:pPr>
+              <w:widowControl w:val="0"/>
+              <w:spacing w:line="240" w:lineRule="auto"/>
+              <w:jc w:val="center"/>
+              <w:rPr>
+                <w:sz w:val="20"/>
+                <w:szCs w:val="20"/>
+              </w:rPr>
+            </w:pPr>
+            <w:r>
+              <w:rPr>
+                <w:sz w:val="20"/>
+                <w:szCs w:val="20"/>
+              </w:rPr>
+              <w:t>-</w:t>
+            </w:r>
+          </w:p>
+        </w:tc>
+      </w:tr>
+      <w:tr>
+        <w:trPr>
+          <w:trHeight w:val="267"/>
+        </w:trPr>
+        <w:tc>
+          <w:tcPr>
+            <w:tcW w:w="3828" w:type="dxa"/>
+            <w:tcBorders>
+              <w:top w:val="single" w:sz="8" w:space="0" w:color="FF9900"/>
+              <w:left w:val="single" w:sz="8" w:space="0" w:color="FF9900"/>
+              <w:bottom w:val="single" w:sz="8" w:space="0" w:color="FF9900"/>
+              <w:right w:val="single" w:sz="8" w:space="0" w:color="FF9900"/>
+            </w:tcBorders>
+            <w:tcMar>
+              <w:top w:w="100" w:type="dxa"/>
+              <w:left w:w="100" w:type="dxa"/>
+              <w:bottom w:w="100" w:type="dxa"/>
+              <w:right w:w="100" w:type="dxa"/>
+            </w:tcMar>
+          </w:tcPr>
+          <w:p>
+            <w:pPr>
+              <w:widowControl w:val="0"/>
+              <w:spacing w:line="240" w:lineRule="auto"/>
+              <w:rPr>
+                <w:sz w:val="20"/>
+                <w:szCs w:val="20"/>
+              </w:rPr>
+            </w:pPr>
+            <w:r>
+              <w:rPr>
+                <w:rFonts w:eastAsia="Calibri"/>
+                <w:color w:val="auto"/>
+              </w:rPr>
               <w:t>Milton Duarte de Oliveira</w:t>
             </w:r>
           </w:p>
@@ -2197,7 +2476,7 @@
         </w:tc>
         <w:tc>
           <w:tcPr>
-            <w:tcW w:w="3686" w:type="dxa"/>
+            <w:tcW w:w="2977" w:type="dxa"/>
             <w:tcBorders>
               <w:top w:val="single" w:sz="8" w:space="0" w:color="FF9900"/>
               <w:left w:val="single" w:sz="8" w:space="0" w:color="FF9900"/>
@@ -2226,7 +2505,7 @@
                 <w:sz w:val="20"/>
                 <w:szCs w:val="20"/>
               </w:rPr>
-              <w:t>-</w:t>
+              <w:t>N/A</w:t>
             </w:r>
           </w:p>
         </w:tc>
@@ -2778,7 +3057,6 @@
   <w:style w:type="character" w:default="1" w:styleId="Fontepargpadro">
     <w:name w:val="Default Paragraph Font"/>
     <w:uiPriority w:val="1"/>
-    <w:semiHidden/>
     <w:unhideWhenUsed/>
   </w:style>
   <w:style w:type="table" w:default="1" w:styleId="Tabelanormal">
@@ -2854,6 +3132,29 @@
         <w:right w:w="100" w:type="dxa"/>
       </w:tblCellMar>
     </w:tblPr>
+  </w:style>
+  <w:style w:type="character" w:styleId="Hyperlink">
+    <w:name w:val="Hyperlink"/>
+    <w:basedOn w:val="Fontepargpadro"/>
+    <w:uiPriority w:val="99"/>
+    <w:unhideWhenUsed/>
+    <w:rsid w:val="00CE5C66"/>
+    <w:rPr>
+      <w:color w:val="0563C1" w:themeColor="hyperlink"/>
+      <w:u w:val="single"/>
+    </w:rPr>
+  </w:style>
+  <w:style w:type="character" w:styleId="MenoPendente">
+    <w:name w:val="Unresolved Mention"/>
+    <w:basedOn w:val="Fontepargpadro"/>
+    <w:uiPriority w:val="99"/>
+    <w:semiHidden/>
+    <w:unhideWhenUsed/>
+    <w:rsid w:val="00CE5C66"/>
+    <w:rPr>
+      <w:color w:val="808080"/>
+      <w:shd w:val="clear" w:color="auto" w:fill="E6E6E6"/>
+    </w:rPr>
   </w:style>
 </w:styles>
 </file>

</xml_diff>